<commit_message>
feature: added dashboard and updating functionanlity for individual requests
</commit_message>
<xml_diff>
--- a/Simplified maintenance System.docx
+++ b/Simplified maintenance System.docx
@@ -451,8 +451,20 @@
           <w:sz w:val="24"/>
           <w:sz-cs w:val="24"/>
           <w:b/>
-        </w:rPr>
-        <w:t xml:space="preserve">lodging a maintenance complainant </w:t>
+          <w:i/>
+        </w:rPr>
+        <w:t xml:space="preserve">l</w:t>
+      </w:r>
+      <w:r>
+        <w:rPr>
+          <w:rFonts w:ascii="Times" w:hAnsi="Times" w:cs="Times"/>
+          <w:sz w:val="24"/>
+          <w:sz-cs w:val="24"/>
+          <w:b/>
+          <w:i/>
+          <w:color w:val="0E002D"/>
+        </w:rPr>
+        <w:t xml:space="preserve">odging a maintenance complainant </w:t>
       </w:r>
       <w:r>
         <w:rPr>
@@ -511,6 +523,7 @@
           <w:sz w:val="24"/>
           <w:sz-cs w:val="24"/>
           <w:b/>
+          <w:i/>
         </w:rPr>
         <w:t xml:space="preserve">upload a picture</w:t>
       </w:r>
@@ -583,7 +596,25 @@
           <w:sz w:val="24"/>
           <w:sz-cs w:val="24"/>
         </w:rPr>
-        <w:t xml:space="preserve">s/he will be presented with a unique reference number </w:t>
+        <w:t xml:space="preserve">s/he will be presented with a </w:t>
+      </w:r>
+      <w:r>
+        <w:rPr>
+          <w:rFonts w:ascii="Times" w:hAnsi="Times" w:cs="Times"/>
+          <w:sz w:val="24"/>
+          <w:sz-cs w:val="24"/>
+          <w:b/>
+          <w:i/>
+        </w:rPr>
+        <w:t xml:space="preserve">unique reference number </w:t>
+      </w:r>
+      <w:r>
+        <w:rPr>
+          <w:rFonts w:ascii="Times" w:hAnsi="Times" w:cs="Times"/>
+          <w:sz w:val="24"/>
+          <w:sz-cs w:val="24"/>
+        </w:rPr>
+        <w:t xml:space="preserve"/>
       </w:r>
     </w:p>
     <w:p>
@@ -596,7 +627,41 @@
         </w:rPr>
         <w:t xml:space="preserve"/>
         <w:tab/>
-        <w:t xml:space="preserve">which s/he will later use as a reference to track the request and see how far is it from completion. </w:t>
+        <w:t xml:space="preserve">which s/he will later use as a reference to </w:t>
+      </w:r>
+      <w:r>
+        <w:rPr>
+          <w:rFonts w:ascii="Times" w:hAnsi="Times" w:cs="Times"/>
+          <w:sz w:val="24"/>
+          <w:sz-cs w:val="24"/>
+          <w:b/>
+        </w:rPr>
+        <w:t xml:space="preserve">track the request and see how far is it from completion.</w:t>
+      </w:r>
+      <w:r>
+        <w:rPr>
+          <w:rFonts w:ascii="Times" w:hAnsi="Times" w:cs="Times"/>
+          <w:sz w:val="24"/>
+          <w:sz-cs w:val="24"/>
+        </w:rPr>
+        <w:t xml:space="preserve"> :</w:t>
+      </w:r>
+      <w:r>
+        <w:rPr>
+          <w:rFonts w:ascii="Times" w:hAnsi="Times" w:cs="Times"/>
+          <w:sz w:val="24"/>
+          <w:sz-cs w:val="24"/>
+          <w:b/>
+        </w:rPr>
+        <w:t xml:space="preserve"> Dashbooard requirement</w:t>
+      </w:r>
+      <w:r>
+        <w:rPr>
+          <w:rFonts w:ascii="Times" w:hAnsi="Times" w:cs="Times"/>
+          <w:sz w:val="24"/>
+          <w:sz-cs w:val="24"/>
+        </w:rPr>
+        <w:t xml:space="preserve"/>
       </w:r>
     </w:p>
     <w:p>
@@ -629,13 +694,24 @@
           <w:sz-cs w:val="24"/>
           <w:b/>
         </w:rPr>
-        <w:t xml:space="preserve">submitted</w:t>
-      </w:r>
-      <w:r>
-        <w:rPr>
-          <w:rFonts w:ascii="Times" w:hAnsi="Times" w:cs="Times"/>
-          <w:sz w:val="24"/>
-          <w:sz-cs w:val="24"/>
+        <w:t xml:space="preserve">s</w:t>
+      </w:r>
+      <w:r>
+        <w:rPr>
+          <w:rFonts w:ascii="Times" w:hAnsi="Times" w:cs="Times"/>
+          <w:sz w:val="24"/>
+          <w:sz-cs w:val="24"/>
+          <w:b/>
+          <w:i/>
+        </w:rPr>
+        <w:t xml:space="preserve">ubmitted</w:t>
+      </w:r>
+      <w:r>
+        <w:rPr>
+          <w:rFonts w:ascii="Times" w:hAnsi="Times" w:cs="Times"/>
+          <w:sz w:val="24"/>
+          <w:sz-cs w:val="24"/>
+          <w:i/>
         </w:rPr>
         <w:t xml:space="preserve"> to the </w:t>
       </w:r>
@@ -645,8 +721,18 @@
           <w:sz w:val="24"/>
           <w:sz-cs w:val="24"/>
           <w:b/>
+          <w:i/>
         </w:rPr>
         <w:t xml:space="preserve">Data Center</w:t>
+      </w:r>
+      <w:r>
+        <w:rPr>
+          <w:rFonts w:ascii="Times" w:hAnsi="Times" w:cs="Times"/>
+          <w:sz w:val="24"/>
+          <w:sz-cs w:val="24"/>
+          <w:b/>
+        </w:rPr>
+        <w:t xml:space="preserve"/>
       </w:r>
     </w:p>
     <w:p>

</xml_diff>